<commit_message>
Advance Recruitment UI/UX design (update)
</commit_message>
<xml_diff>
--- a/Minutes/16 August 2019 - Advance Recruitment UI-UX design.docx
+++ b/Minutes/16 August 2019 - Advance Recruitment UI-UX design.docx
@@ -185,6 +185,42 @@
     </w:p>
     <w:p>
       <w:pPr>
+        <w:rPr>
+          <w:rFonts w:ascii="Times New Roman" w:eastAsiaTheme="majorEastAsia" w:hAnsi="Times New Roman" w:cs="Times New Roman"/>
+          <w:color w:val="2F5496" w:themeColor="accent1" w:themeShade="BF"/>
+          <w:sz w:val="26"/>
+          <w:szCs w:val="26"/>
+        </w:rPr>
+      </w:pPr>
+      <w:r>
+        <w:rPr>
+          <w:rFonts w:ascii="Times New Roman" w:eastAsiaTheme="majorEastAsia" w:hAnsi="Times New Roman" w:cs="Times New Roman"/>
+          <w:color w:val="2F5496" w:themeColor="accent1" w:themeShade="BF"/>
+          <w:sz w:val="26"/>
+          <w:szCs w:val="26"/>
+        </w:rPr>
+        <w:t>To do</w:t>
+      </w:r>
+    </w:p>
+    <w:p>
+      <w:pPr>
+        <w:pStyle w:val="ListParagraph"/>
+        <w:numPr>
+          <w:ilvl w:val="0"/>
+          <w:numId w:val="20"/>
+        </w:numPr>
+      </w:pPr>
+      <w:r>
+        <w:t>Re</w:t>
+      </w:r>
+      <w:r>
+        <w:t>ad up on Google’s Material Design spec</w:t>
+      </w:r>
+      <w:bookmarkStart w:id="0" w:name="_GoBack"/>
+      <w:bookmarkEnd w:id="0"/>
+    </w:p>
+    <w:p>
+      <w:pPr>
         <w:pStyle w:val="Heading2"/>
         <w:rPr>
           <w:rFonts w:ascii="Times New Roman" w:hAnsi="Times New Roman" w:cs="Times New Roman"/>
@@ -194,7 +230,13 @@
         <w:rPr>
           <w:rFonts w:ascii="Times New Roman" w:hAnsi="Times New Roman" w:cs="Times New Roman"/>
         </w:rPr>
-        <w:t>User Management page</w:t>
+        <w:t xml:space="preserve">User </w:t>
+      </w:r>
+      <w:r>
+        <w:rPr>
+          <w:rFonts w:ascii="Times New Roman" w:hAnsi="Times New Roman" w:cs="Times New Roman"/>
+        </w:rPr>
+        <w:t>Management page</w:t>
       </w:r>
     </w:p>
     <w:p>
@@ -550,8 +592,6 @@
       </w:rPr>
       <w:t>IT 4-5</w:t>
     </w:r>
-    <w:bookmarkStart w:id="0" w:name="_GoBack"/>
-    <w:bookmarkEnd w:id="0"/>
     <w:r>
       <w:rPr>
         <w:rFonts w:ascii="Times New Roman" w:hAnsi="Times New Roman" w:cs="Times New Roman"/>
@@ -827,6 +867,119 @@
     </w:lvl>
   </w:abstractNum>
   <w:abstractNum w:abstractNumId="2" w15:restartNumberingAfterBreak="0">
+    <w:nsid w:val="1AF26255"/>
+    <w:multiLevelType w:val="hybridMultilevel"/>
+    <w:tmpl w:val="67BCF372"/>
+    <w:lvl w:ilvl="0" w:tplc="1C090001">
+      <w:start w:val="1"/>
+      <w:numFmt w:val="bullet"/>
+      <w:lvlText w:val=""/>
+      <w:lvlJc w:val="left"/>
+      <w:pPr>
+        <w:ind w:left="720" w:hanging="360"/>
+      </w:pPr>
+      <w:rPr>
+        <w:rFonts w:ascii="Symbol" w:hAnsi="Symbol" w:hint="default"/>
+      </w:rPr>
+    </w:lvl>
+    <w:lvl w:ilvl="1" w:tplc="1C090003" w:tentative="1">
+      <w:start w:val="1"/>
+      <w:numFmt w:val="bullet"/>
+      <w:lvlText w:val="o"/>
+      <w:lvlJc w:val="left"/>
+      <w:pPr>
+        <w:ind w:left="1440" w:hanging="360"/>
+      </w:pPr>
+      <w:rPr>
+        <w:rFonts w:ascii="Courier New" w:hAnsi="Courier New" w:cs="Courier New" w:hint="default"/>
+      </w:rPr>
+    </w:lvl>
+    <w:lvl w:ilvl="2" w:tplc="1C090005" w:tentative="1">
+      <w:start w:val="1"/>
+      <w:numFmt w:val="bullet"/>
+      <w:lvlText w:val=""/>
+      <w:lvlJc w:val="left"/>
+      <w:pPr>
+        <w:ind w:left="2160" w:hanging="360"/>
+      </w:pPr>
+      <w:rPr>
+        <w:rFonts w:ascii="Wingdings" w:hAnsi="Wingdings" w:hint="default"/>
+      </w:rPr>
+    </w:lvl>
+    <w:lvl w:ilvl="3" w:tplc="1C090001" w:tentative="1">
+      <w:start w:val="1"/>
+      <w:numFmt w:val="bullet"/>
+      <w:lvlText w:val=""/>
+      <w:lvlJc w:val="left"/>
+      <w:pPr>
+        <w:ind w:left="2880" w:hanging="360"/>
+      </w:pPr>
+      <w:rPr>
+        <w:rFonts w:ascii="Symbol" w:hAnsi="Symbol" w:hint="default"/>
+      </w:rPr>
+    </w:lvl>
+    <w:lvl w:ilvl="4" w:tplc="1C090003" w:tentative="1">
+      <w:start w:val="1"/>
+      <w:numFmt w:val="bullet"/>
+      <w:lvlText w:val="o"/>
+      <w:lvlJc w:val="left"/>
+      <w:pPr>
+        <w:ind w:left="3600" w:hanging="360"/>
+      </w:pPr>
+      <w:rPr>
+        <w:rFonts w:ascii="Courier New" w:hAnsi="Courier New" w:cs="Courier New" w:hint="default"/>
+      </w:rPr>
+    </w:lvl>
+    <w:lvl w:ilvl="5" w:tplc="1C090005" w:tentative="1">
+      <w:start w:val="1"/>
+      <w:numFmt w:val="bullet"/>
+      <w:lvlText w:val=""/>
+      <w:lvlJc w:val="left"/>
+      <w:pPr>
+        <w:ind w:left="4320" w:hanging="360"/>
+      </w:pPr>
+      <w:rPr>
+        <w:rFonts w:ascii="Wingdings" w:hAnsi="Wingdings" w:hint="default"/>
+      </w:rPr>
+    </w:lvl>
+    <w:lvl w:ilvl="6" w:tplc="1C090001" w:tentative="1">
+      <w:start w:val="1"/>
+      <w:numFmt w:val="bullet"/>
+      <w:lvlText w:val=""/>
+      <w:lvlJc w:val="left"/>
+      <w:pPr>
+        <w:ind w:left="5040" w:hanging="360"/>
+      </w:pPr>
+      <w:rPr>
+        <w:rFonts w:ascii="Symbol" w:hAnsi="Symbol" w:hint="default"/>
+      </w:rPr>
+    </w:lvl>
+    <w:lvl w:ilvl="7" w:tplc="1C090003" w:tentative="1">
+      <w:start w:val="1"/>
+      <w:numFmt w:val="bullet"/>
+      <w:lvlText w:val="o"/>
+      <w:lvlJc w:val="left"/>
+      <w:pPr>
+        <w:ind w:left="5760" w:hanging="360"/>
+      </w:pPr>
+      <w:rPr>
+        <w:rFonts w:ascii="Courier New" w:hAnsi="Courier New" w:cs="Courier New" w:hint="default"/>
+      </w:rPr>
+    </w:lvl>
+    <w:lvl w:ilvl="8" w:tplc="1C090005" w:tentative="1">
+      <w:start w:val="1"/>
+      <w:numFmt w:val="bullet"/>
+      <w:lvlText w:val=""/>
+      <w:lvlJc w:val="left"/>
+      <w:pPr>
+        <w:ind w:left="6480" w:hanging="360"/>
+      </w:pPr>
+      <w:rPr>
+        <w:rFonts w:ascii="Wingdings" w:hAnsi="Wingdings" w:hint="default"/>
+      </w:rPr>
+    </w:lvl>
+  </w:abstractNum>
+  <w:abstractNum w:abstractNumId="3" w15:restartNumberingAfterBreak="0">
     <w:nsid w:val="1F581B97"/>
     <w:multiLevelType w:val="hybridMultilevel"/>
     <w:tmpl w:val="29AAA2F0"/>
@@ -939,7 +1092,7 @@
       </w:rPr>
     </w:lvl>
   </w:abstractNum>
-  <w:abstractNum w:abstractNumId="3" w15:restartNumberingAfterBreak="0">
+  <w:abstractNum w:abstractNumId="4" w15:restartNumberingAfterBreak="0">
     <w:nsid w:val="25A26215"/>
     <w:multiLevelType w:val="hybridMultilevel"/>
     <w:tmpl w:val="2392DE4C"/>
@@ -1052,7 +1205,7 @@
       </w:rPr>
     </w:lvl>
   </w:abstractNum>
-  <w:abstractNum w:abstractNumId="4" w15:restartNumberingAfterBreak="0">
+  <w:abstractNum w:abstractNumId="5" w15:restartNumberingAfterBreak="0">
     <w:nsid w:val="35B17E9D"/>
     <w:multiLevelType w:val="hybridMultilevel"/>
     <w:tmpl w:val="4B2A0E9A"/>
@@ -1138,7 +1291,7 @@
       </w:pPr>
     </w:lvl>
   </w:abstractNum>
-  <w:abstractNum w:abstractNumId="5" w15:restartNumberingAfterBreak="0">
+  <w:abstractNum w:abstractNumId="6" w15:restartNumberingAfterBreak="0">
     <w:nsid w:val="363A0C9F"/>
     <w:multiLevelType w:val="hybridMultilevel"/>
     <w:tmpl w:val="DCD68BB2"/>
@@ -1251,7 +1404,7 @@
       </w:rPr>
     </w:lvl>
   </w:abstractNum>
-  <w:abstractNum w:abstractNumId="6" w15:restartNumberingAfterBreak="0">
+  <w:abstractNum w:abstractNumId="7" w15:restartNumberingAfterBreak="0">
     <w:nsid w:val="405B2E25"/>
     <w:multiLevelType w:val="hybridMultilevel"/>
     <w:tmpl w:val="DE52B28A"/>
@@ -1364,7 +1517,7 @@
       </w:rPr>
     </w:lvl>
   </w:abstractNum>
-  <w:abstractNum w:abstractNumId="7" w15:restartNumberingAfterBreak="0">
+  <w:abstractNum w:abstractNumId="8" w15:restartNumberingAfterBreak="0">
     <w:nsid w:val="42F20076"/>
     <w:multiLevelType w:val="hybridMultilevel"/>
     <w:tmpl w:val="D736B9EC"/>
@@ -1477,7 +1630,7 @@
       </w:rPr>
     </w:lvl>
   </w:abstractNum>
-  <w:abstractNum w:abstractNumId="8" w15:restartNumberingAfterBreak="0">
+  <w:abstractNum w:abstractNumId="9" w15:restartNumberingAfterBreak="0">
     <w:nsid w:val="454E1653"/>
     <w:multiLevelType w:val="hybridMultilevel"/>
     <w:tmpl w:val="4F222A70"/>
@@ -1590,7 +1743,7 @@
       </w:rPr>
     </w:lvl>
   </w:abstractNum>
-  <w:abstractNum w:abstractNumId="9" w15:restartNumberingAfterBreak="0">
+  <w:abstractNum w:abstractNumId="10" w15:restartNumberingAfterBreak="0">
     <w:nsid w:val="4A3044D5"/>
     <w:multiLevelType w:val="hybridMultilevel"/>
     <w:tmpl w:val="B1E88478"/>
@@ -1703,7 +1856,7 @@
       </w:rPr>
     </w:lvl>
   </w:abstractNum>
-  <w:abstractNum w:abstractNumId="10" w15:restartNumberingAfterBreak="0">
+  <w:abstractNum w:abstractNumId="11" w15:restartNumberingAfterBreak="0">
     <w:nsid w:val="5D3E65F9"/>
     <w:multiLevelType w:val="hybridMultilevel"/>
     <w:tmpl w:val="8696AF50"/>
@@ -1789,7 +1942,7 @@
       </w:pPr>
     </w:lvl>
   </w:abstractNum>
-  <w:abstractNum w:abstractNumId="11" w15:restartNumberingAfterBreak="0">
+  <w:abstractNum w:abstractNumId="12" w15:restartNumberingAfterBreak="0">
     <w:nsid w:val="628731DC"/>
     <w:multiLevelType w:val="hybridMultilevel"/>
     <w:tmpl w:val="EEA02912"/>
@@ -1902,7 +2055,7 @@
       </w:rPr>
     </w:lvl>
   </w:abstractNum>
-  <w:abstractNum w:abstractNumId="12" w15:restartNumberingAfterBreak="0">
+  <w:abstractNum w:abstractNumId="13" w15:restartNumberingAfterBreak="0">
     <w:nsid w:val="63D11AE8"/>
     <w:multiLevelType w:val="hybridMultilevel"/>
     <w:tmpl w:val="683646D2"/>
@@ -2015,7 +2168,7 @@
       </w:rPr>
     </w:lvl>
   </w:abstractNum>
-  <w:abstractNum w:abstractNumId="13" w15:restartNumberingAfterBreak="0">
+  <w:abstractNum w:abstractNumId="14" w15:restartNumberingAfterBreak="0">
     <w:nsid w:val="68874B0E"/>
     <w:multiLevelType w:val="hybridMultilevel"/>
     <w:tmpl w:val="3BD83BB6"/>
@@ -2128,7 +2281,7 @@
       </w:rPr>
     </w:lvl>
   </w:abstractNum>
-  <w:abstractNum w:abstractNumId="14" w15:restartNumberingAfterBreak="0">
+  <w:abstractNum w:abstractNumId="15" w15:restartNumberingAfterBreak="0">
     <w:nsid w:val="68F832FD"/>
     <w:multiLevelType w:val="hybridMultilevel"/>
     <w:tmpl w:val="BB58BA3A"/>
@@ -2241,7 +2394,7 @@
       </w:rPr>
     </w:lvl>
   </w:abstractNum>
-  <w:abstractNum w:abstractNumId="15" w15:restartNumberingAfterBreak="0">
+  <w:abstractNum w:abstractNumId="16" w15:restartNumberingAfterBreak="0">
     <w:nsid w:val="76AE5189"/>
     <w:multiLevelType w:val="hybridMultilevel"/>
     <w:tmpl w:val="98CA107A"/>
@@ -2354,7 +2507,7 @@
       </w:rPr>
     </w:lvl>
   </w:abstractNum>
-  <w:abstractNum w:abstractNumId="16" w15:restartNumberingAfterBreak="0">
+  <w:abstractNum w:abstractNumId="17" w15:restartNumberingAfterBreak="0">
     <w:nsid w:val="7994710C"/>
     <w:multiLevelType w:val="hybridMultilevel"/>
     <w:tmpl w:val="978C5746"/>
@@ -2467,7 +2620,7 @@
       </w:rPr>
     </w:lvl>
   </w:abstractNum>
-  <w:abstractNum w:abstractNumId="17" w15:restartNumberingAfterBreak="0">
+  <w:abstractNum w:abstractNumId="18" w15:restartNumberingAfterBreak="0">
     <w:nsid w:val="7E45781E"/>
     <w:multiLevelType w:val="hybridMultilevel"/>
     <w:tmpl w:val="D1ECC216"/>
@@ -2580,7 +2733,7 @@
       </w:rPr>
     </w:lvl>
   </w:abstractNum>
-  <w:abstractNum w:abstractNumId="18" w15:restartNumberingAfterBreak="0">
+  <w:abstractNum w:abstractNumId="19" w15:restartNumberingAfterBreak="0">
     <w:nsid w:val="7F3158E6"/>
     <w:multiLevelType w:val="hybridMultilevel"/>
     <w:tmpl w:val="F8D0CD56"/>
@@ -2694,61 +2847,64 @@
     </w:lvl>
   </w:abstractNum>
   <w:num w:numId="1">
-    <w:abstractNumId w:val="15"/>
+    <w:abstractNumId w:val="16"/>
   </w:num>
   <w:num w:numId="2">
-    <w:abstractNumId w:val="2"/>
+    <w:abstractNumId w:val="3"/>
   </w:num>
   <w:num w:numId="3">
     <w:abstractNumId w:val="0"/>
   </w:num>
   <w:num w:numId="4">
-    <w:abstractNumId w:val="5"/>
+    <w:abstractNumId w:val="6"/>
   </w:num>
   <w:num w:numId="5">
+    <w:abstractNumId w:val="8"/>
+  </w:num>
+  <w:num w:numId="6">
+    <w:abstractNumId w:val="13"/>
+  </w:num>
+  <w:num w:numId="7">
+    <w:abstractNumId w:val="17"/>
+  </w:num>
+  <w:num w:numId="8">
+    <w:abstractNumId w:val="9"/>
+  </w:num>
+  <w:num w:numId="9">
+    <w:abstractNumId w:val="18"/>
+  </w:num>
+  <w:num w:numId="10">
+    <w:abstractNumId w:val="14"/>
+  </w:num>
+  <w:num w:numId="11">
     <w:abstractNumId w:val="7"/>
   </w:num>
-  <w:num w:numId="6">
-    <w:abstractNumId w:val="12"/>
-  </w:num>
-  <w:num w:numId="7">
-    <w:abstractNumId w:val="16"/>
-  </w:num>
-  <w:num w:numId="8">
-    <w:abstractNumId w:val="8"/>
-  </w:num>
-  <w:num w:numId="9">
-    <w:abstractNumId w:val="17"/>
-  </w:num>
-  <w:num w:numId="10">
-    <w:abstractNumId w:val="13"/>
-  </w:num>
-  <w:num w:numId="11">
-    <w:abstractNumId w:val="6"/>
-  </w:num>
   <w:num w:numId="12">
-    <w:abstractNumId w:val="18"/>
+    <w:abstractNumId w:val="19"/>
   </w:num>
   <w:num w:numId="13">
     <w:abstractNumId w:val="1"/>
   </w:num>
   <w:num w:numId="14">
+    <w:abstractNumId w:val="12"/>
+  </w:num>
+  <w:num w:numId="15">
+    <w:abstractNumId w:val="4"/>
+  </w:num>
+  <w:num w:numId="16">
+    <w:abstractNumId w:val="10"/>
+  </w:num>
+  <w:num w:numId="17">
+    <w:abstractNumId w:val="15"/>
+  </w:num>
+  <w:num w:numId="18">
+    <w:abstractNumId w:val="5"/>
+  </w:num>
+  <w:num w:numId="19">
     <w:abstractNumId w:val="11"/>
   </w:num>
-  <w:num w:numId="15">
-    <w:abstractNumId w:val="3"/>
-  </w:num>
-  <w:num w:numId="16">
-    <w:abstractNumId w:val="9"/>
-  </w:num>
-  <w:num w:numId="17">
-    <w:abstractNumId w:val="14"/>
-  </w:num>
-  <w:num w:numId="18">
-    <w:abstractNumId w:val="4"/>
-  </w:num>
-  <w:num w:numId="19">
-    <w:abstractNumId w:val="10"/>
+  <w:num w:numId="20">
+    <w:abstractNumId w:val="2"/>
   </w:num>
 </w:numbering>
 </file>
@@ -3637,7 +3793,7 @@
 </file>
 
 <file path=customXml/itemProps1.xml><?xml version="1.0" encoding="utf-8"?>
-<ds:datastoreItem xmlns:ds="http://schemas.openxmlformats.org/officeDocument/2006/customXml" ds:itemID="{4ED452F4-C795-469A-A661-645DCEF818D6}">
+<ds:datastoreItem xmlns:ds="http://schemas.openxmlformats.org/officeDocument/2006/customXml" ds:itemID="{4411B5EF-C07E-44EB-901D-50016C09C0D0}">
   <ds:schemaRefs>
     <ds:schemaRef ds:uri="http://schemas.openxmlformats.org/officeDocument/2006/bibliography"/>
   </ds:schemaRefs>

</xml_diff>

<commit_message>
Security aspects of our project
Inclusion of "Security aspects of our project"
Also fixed styling in UI/UX minutes
</commit_message>
<xml_diff>
--- a/Minutes/16 August 2019 - Advance Recruitment UI-UX design.docx
+++ b/Minutes/16 August 2019 - Advance Recruitment UI-UX design.docx
@@ -72,8 +72,16 @@
         <w:rPr>
           <w:rFonts w:ascii="Times New Roman" w:hAnsi="Times New Roman" w:cs="Times New Roman"/>
         </w:rPr>
-        <w:t>Advance Recuitment</w:t>
-      </w:r>
+        <w:t xml:space="preserve">Advance </w:t>
+      </w:r>
+      <w:proofErr w:type="spellStart"/>
+      <w:r>
+        <w:rPr>
+          <w:rFonts w:ascii="Times New Roman" w:hAnsi="Times New Roman" w:cs="Times New Roman"/>
+        </w:rPr>
+        <w:t>Recuitment</w:t>
+      </w:r>
+      <w:proofErr w:type="spellEnd"/>
     </w:p>
     <w:p>
       <w:pPr>
@@ -90,8 +98,16 @@
         <w:rPr>
           <w:rFonts w:ascii="Times New Roman" w:hAnsi="Times New Roman" w:cs="Times New Roman"/>
         </w:rPr>
-        <w:t>Dark nITes</w:t>
-      </w:r>
+        <w:t xml:space="preserve">Dark </w:t>
+      </w:r>
+      <w:proofErr w:type="spellStart"/>
+      <w:r>
+        <w:rPr>
+          <w:rFonts w:ascii="Times New Roman" w:hAnsi="Times New Roman" w:cs="Times New Roman"/>
+        </w:rPr>
+        <w:t>nITes</w:t>
+      </w:r>
+      <w:proofErr w:type="spellEnd"/>
     </w:p>
     <w:p>
       <w:pPr>
@@ -104,12 +120,28 @@
           <w:rFonts w:ascii="Times New Roman" w:hAnsi="Times New Roman" w:cs="Times New Roman"/>
         </w:rPr>
       </w:pPr>
+      <w:proofErr w:type="spellStart"/>
       <w:r>
         <w:rPr>
           <w:rFonts w:ascii="Times New Roman" w:hAnsi="Times New Roman" w:cs="Times New Roman"/>
         </w:rPr>
-        <w:t>Ruslynn Appana</w:t>
-      </w:r>
+        <w:t>Ruslynn</w:t>
+      </w:r>
+      <w:proofErr w:type="spellEnd"/>
+      <w:r>
+        <w:rPr>
+          <w:rFonts w:ascii="Times New Roman" w:hAnsi="Times New Roman" w:cs="Times New Roman"/>
+        </w:rPr>
+        <w:t xml:space="preserve"> </w:t>
+      </w:r>
+      <w:proofErr w:type="spellStart"/>
+      <w:r>
+        <w:rPr>
+          <w:rFonts w:ascii="Times New Roman" w:hAnsi="Times New Roman" w:cs="Times New Roman"/>
+        </w:rPr>
+        <w:t>Appana</w:t>
+      </w:r>
+      <w:proofErr w:type="spellEnd"/>
     </w:p>
     <w:p>
       <w:pPr>
@@ -122,11 +154,19 @@
           <w:rFonts w:ascii="Times New Roman" w:hAnsi="Times New Roman" w:cs="Times New Roman"/>
         </w:rPr>
       </w:pPr>
+      <w:proofErr w:type="spellStart"/>
       <w:r>
         <w:rPr>
           <w:rFonts w:ascii="Times New Roman" w:hAnsi="Times New Roman" w:cs="Times New Roman"/>
         </w:rPr>
-        <w:t>Jeandre Botha</w:t>
+        <w:t>Jeandre</w:t>
+      </w:r>
+      <w:proofErr w:type="spellEnd"/>
+      <w:r>
+        <w:rPr>
+          <w:rFonts w:ascii="Times New Roman" w:hAnsi="Times New Roman" w:cs="Times New Roman"/>
+        </w:rPr>
+        <w:t xml:space="preserve"> Botha</w:t>
       </w:r>
     </w:p>
     <w:p>
@@ -144,8 +184,16 @@
         <w:rPr>
           <w:rFonts w:ascii="Times New Roman" w:hAnsi="Times New Roman" w:cs="Times New Roman"/>
         </w:rPr>
-        <w:t>Muhammed Carrim</w:t>
-      </w:r>
+        <w:t xml:space="preserve">Muhammed </w:t>
+      </w:r>
+      <w:proofErr w:type="spellStart"/>
+      <w:r>
+        <w:rPr>
+          <w:rFonts w:ascii="Times New Roman" w:hAnsi="Times New Roman" w:cs="Times New Roman"/>
+        </w:rPr>
+        <w:t>Carrim</w:t>
+      </w:r>
+      <w:proofErr w:type="spellEnd"/>
     </w:p>
     <w:p>
       <w:pPr>
@@ -188,16 +236,16 @@
         <w:rPr>
           <w:rFonts w:ascii="Times New Roman" w:eastAsiaTheme="majorEastAsia" w:hAnsi="Times New Roman" w:cs="Times New Roman"/>
           <w:color w:val="2F5496" w:themeColor="accent1" w:themeShade="BF"/>
-          <w:sz w:val="26"/>
-          <w:szCs w:val="26"/>
+          <w:sz w:val="32"/>
+          <w:szCs w:val="32"/>
         </w:rPr>
       </w:pPr>
       <w:r>
         <w:rPr>
           <w:rFonts w:ascii="Times New Roman" w:eastAsiaTheme="majorEastAsia" w:hAnsi="Times New Roman" w:cs="Times New Roman"/>
           <w:color w:val="2F5496" w:themeColor="accent1" w:themeShade="BF"/>
-          <w:sz w:val="26"/>
-          <w:szCs w:val="26"/>
+          <w:sz w:val="32"/>
+          <w:szCs w:val="32"/>
         </w:rPr>
         <w:t>To do</w:t>
       </w:r>
@@ -216,29 +264,37 @@
       <w:r>
         <w:t>ad up on Google’s Material Design spec</w:t>
       </w:r>
-      <w:bookmarkStart w:id="0" w:name="_GoBack"/>
-      <w:bookmarkEnd w:id="0"/>
     </w:p>
     <w:p>
       <w:pPr>
-        <w:pStyle w:val="Heading2"/>
         <w:rPr>
-          <w:rFonts w:ascii="Times New Roman" w:hAnsi="Times New Roman" w:cs="Times New Roman"/>
+          <w:rFonts w:ascii="Times New Roman" w:eastAsiaTheme="majorEastAsia" w:hAnsi="Times New Roman" w:cs="Times New Roman"/>
+          <w:color w:val="2F5496" w:themeColor="accent1" w:themeShade="BF"/>
+          <w:sz w:val="32"/>
+          <w:szCs w:val="32"/>
         </w:rPr>
       </w:pPr>
+      <w:bookmarkStart w:id="0" w:name="_GoBack"/>
       <w:r>
         <w:rPr>
-          <w:rFonts w:ascii="Times New Roman" w:hAnsi="Times New Roman" w:cs="Times New Roman"/>
+          <w:rFonts w:ascii="Times New Roman" w:eastAsiaTheme="majorEastAsia" w:hAnsi="Times New Roman" w:cs="Times New Roman"/>
+          <w:color w:val="2F5496" w:themeColor="accent1" w:themeShade="BF"/>
+          <w:sz w:val="32"/>
+          <w:szCs w:val="32"/>
         </w:rPr>
         <w:t xml:space="preserve">User </w:t>
       </w:r>
       <w:r>
         <w:rPr>
-          <w:rFonts w:ascii="Times New Roman" w:hAnsi="Times New Roman" w:cs="Times New Roman"/>
+          <w:rFonts w:ascii="Times New Roman" w:eastAsiaTheme="majorEastAsia" w:hAnsi="Times New Roman" w:cs="Times New Roman"/>
+          <w:color w:val="2F5496" w:themeColor="accent1" w:themeShade="BF"/>
+          <w:sz w:val="32"/>
+          <w:szCs w:val="32"/>
         </w:rPr>
         <w:t>Management page</w:t>
       </w:r>
     </w:p>
+    <w:bookmarkEnd w:id="0"/>
     <w:p>
       <w:pPr>
         <w:pStyle w:val="ListParagraph"/>
@@ -3793,7 +3849,7 @@
 </file>
 
 <file path=customXml/itemProps1.xml><?xml version="1.0" encoding="utf-8"?>
-<ds:datastoreItem xmlns:ds="http://schemas.openxmlformats.org/officeDocument/2006/customXml" ds:itemID="{4411B5EF-C07E-44EB-901D-50016C09C0D0}">
+<ds:datastoreItem xmlns:ds="http://schemas.openxmlformats.org/officeDocument/2006/customXml" ds:itemID="{3D598924-D023-4E10-A737-EF43DC14459E}">
   <ds:schemaRefs>
     <ds:schemaRef ds:uri="http://schemas.openxmlformats.org/officeDocument/2006/bibliography"/>
   </ds:schemaRefs>

</xml_diff>